<commit_message>
Ažurirana verzija slike modela baze i baze nakon dodavanja tabele STEPS
</commit_message>
<xml_diff>
--- a/faza2/SSU/Ocenjivanje koktela.docx
+++ b/faza2/SSU/Ocenjivanje koktela.docx
@@ -1,6 +1,6 @@
 
 <file path=word/document.xml><?xml version="1.0" encoding="utf-8"?>
-<w:document xmlns:wpc="http://schemas.microsoft.com/office/word/2010/wordprocessingCanvas" xmlns:cx="http://schemas.microsoft.com/office/drawing/2014/chartex" xmlns:cx1="http://schemas.microsoft.com/office/drawing/2015/9/8/chartex" xmlns:cx2="http://schemas.microsoft.com/office/drawing/2015/10/21/chartex" xmlns:cx3="http://schemas.microsoft.com/office/drawing/2016/5/9/chartex" xmlns:cx4="http://schemas.microsoft.com/office/drawing/2016/5/10/chartex" xmlns:cx5="http://schemas.microsoft.com/office/drawing/2016/5/11/chartex" xmlns:cx6="http://schemas.microsoft.com/office/drawing/2016/5/12/chartex" xmlns:cx7="http://schemas.microsoft.com/office/drawing/2016/5/13/chartex" xmlns:cx8="http://schemas.microsoft.com/office/drawing/2016/5/14/chartex" xmlns:mc="http://schemas.openxmlformats.org/markup-compatibility/2006" xmlns:aink="http://schemas.microsoft.com/office/drawing/2016/ink" xmlns:am3d="http://schemas.microsoft.com/office/drawing/2017/model3d" xmlns:o="urn:schemas-microsoft-com:office:office" xmlns:r="http://schemas.openxmlformats.org/officeDocument/2006/relationships" xmlns:m="http://schemas.openxmlformats.org/officeDocument/2006/math" xmlns:v="urn:schemas-microsoft-com:vml" xmlns:wp14="http://schemas.microsoft.com/office/word/2010/wordprocessingDrawing" xmlns:wp="http://schemas.openxmlformats.org/drawingml/2006/wordprocessingDrawing" xmlns:w10="urn:schemas-microsoft-com:office:word" xmlns:w="http://schemas.openxmlformats.org/wordprocessingml/2006/main" xmlns:w14="http://schemas.microsoft.com/office/word/2010/wordml" xmlns:w15="http://schemas.microsoft.com/office/word/2012/wordml" xmlns:w16cex="http://schemas.microsoft.com/office/word/2018/wordml/cex" xmlns:w16cid="http://schemas.microsoft.com/office/word/2016/wordml/cid" xmlns:w16="http://schemas.microsoft.com/office/word/2018/wordml" xmlns:w16sdtdh="http://schemas.microsoft.com/office/word/2020/wordml/sdtdatahash" xmlns:w16se="http://schemas.microsoft.com/office/word/2015/wordml/symex" xmlns:wpg="http://schemas.microsoft.com/office/word/2010/wordprocessingGroup" xmlns:wpi="http://schemas.microsoft.com/office/word/2010/wordprocessingInk" xmlns:wne="http://schemas.microsoft.com/office/word/2006/wordml" xmlns:wps="http://schemas.microsoft.com/office/word/2010/wordprocessingShape" mc:Ignorable="w14 w15 w16se w16cid w16 w16cex w16sdtdh wp14">
+<w:document xmlns:wpc="http://schemas.microsoft.com/office/word/2010/wordprocessingCanvas" xmlns:cx="http://schemas.microsoft.com/office/drawing/2014/chartex" xmlns:cx1="http://schemas.microsoft.com/office/drawing/2015/9/8/chartex" xmlns:cx2="http://schemas.microsoft.com/office/drawing/2015/10/21/chartex" xmlns:cx3="http://schemas.microsoft.com/office/drawing/2016/5/9/chartex" xmlns:cx4="http://schemas.microsoft.com/office/drawing/2016/5/10/chartex" xmlns:cx5="http://schemas.microsoft.com/office/drawing/2016/5/11/chartex" xmlns:cx6="http://schemas.microsoft.com/office/drawing/2016/5/12/chartex" xmlns:cx7="http://schemas.microsoft.com/office/drawing/2016/5/13/chartex" xmlns:cx8="http://schemas.microsoft.com/office/drawing/2016/5/14/chartex" xmlns:mc="http://schemas.openxmlformats.org/markup-compatibility/2006" xmlns:aink="http://schemas.microsoft.com/office/drawing/2016/ink" xmlns:am3d="http://schemas.microsoft.com/office/drawing/2017/model3d" xmlns:o="urn:schemas-microsoft-com:office:office" xmlns:oel="http://schemas.microsoft.com/office/2019/extlst" xmlns:r="http://schemas.openxmlformats.org/officeDocument/2006/relationships" xmlns:m="http://schemas.openxmlformats.org/officeDocument/2006/math" xmlns:v="urn:schemas-microsoft-com:vml" xmlns:wp14="http://schemas.microsoft.com/office/word/2010/wordprocessingDrawing" xmlns:wp="http://schemas.openxmlformats.org/drawingml/2006/wordprocessingDrawing" xmlns:w10="urn:schemas-microsoft-com:office:word" xmlns:w="http://schemas.openxmlformats.org/wordprocessingml/2006/main" xmlns:w14="http://schemas.microsoft.com/office/word/2010/wordml" xmlns:w15="http://schemas.microsoft.com/office/word/2012/wordml" xmlns:w16cex="http://schemas.microsoft.com/office/word/2018/wordml/cex" xmlns:w16cid="http://schemas.microsoft.com/office/word/2016/wordml/cid" xmlns:w16="http://schemas.microsoft.com/office/word/2018/wordml" xmlns:w16sdtdh="http://schemas.microsoft.com/office/word/2020/wordml/sdtdatahash" xmlns:w16se="http://schemas.microsoft.com/office/word/2015/wordml/symex" xmlns:wpg="http://schemas.microsoft.com/office/word/2010/wordprocessingGroup" xmlns:wpi="http://schemas.microsoft.com/office/word/2010/wordprocessingInk" xmlns:wne="http://schemas.microsoft.com/office/word/2006/wordml" xmlns:wps="http://schemas.microsoft.com/office/word/2010/wordprocessingShape" mc:Ignorable="w14 w15 w16se w16cid w16 w16cex w16sdtdh wp14">
   <w:body>
     <w:p>
       <w:pPr>
@@ -1821,16 +1821,7 @@
               </w:rPr>
             </w:pPr>
             <w:r>
-              <w:t xml:space="preserve"> 13</w:t>
-            </w:r>
-            <w:r>
-              <w:t>.</w:t>
-            </w:r>
-            <w:r>
-              <w:t>4</w:t>
-            </w:r>
-            <w:r>
-              <w:t>.2022.</w:t>
+              <w:t xml:space="preserve"> 13.4.2022.</w:t>
             </w:r>
           </w:p>
         </w:tc>
@@ -1848,13 +1839,7 @@
               </w:rPr>
             </w:pPr>
             <w:r>
-              <w:t xml:space="preserve"> </w:t>
-            </w:r>
-            <w:r>
-              <w:t>1.</w:t>
-            </w:r>
-            <w:r>
-              <w:t>1</w:t>
+              <w:t xml:space="preserve"> 1.1</w:t>
             </w:r>
           </w:p>
         </w:tc>
@@ -1890,10 +1875,7 @@
               </w:rPr>
             </w:pPr>
             <w:r>
-              <w:t xml:space="preserve"> </w:t>
-            </w:r>
-            <w:r>
-              <w:t>Ana Vukašinović</w:t>
+              <w:t xml:space="preserve"> Ana Vukašinović</w:t>
             </w:r>
           </w:p>
         </w:tc>
@@ -3034,7 +3016,25 @@
           <w:sz w:val="24"/>
           <w:szCs w:val="24"/>
         </w:rPr>
-        <w:t xml:space="preserve"> Korisnik ocenjuje koktel ocenom od 1 do 5 odabirom odgovarajućeg radio dugmeta u gornjem levom uglu </w:t>
+        <w:t xml:space="preserve"> Korisnik ocenjuje koktel ocenom od 1 do 5 odabirom odgovarajućeg </w:t>
+      </w:r>
+      <w:r>
+        <w:rPr>
+          <w:b w:val="0"/>
+          <w:bCs w:val="0"/>
+          <w:sz w:val="24"/>
+          <w:szCs w:val="24"/>
+        </w:rPr>
+        <w:t xml:space="preserve">broja zvezdica </w:t>
+      </w:r>
+      <w:r>
+        <w:rPr>
+          <w:b w:val="0"/>
+          <w:bCs w:val="0"/>
+          <w:sz w:val="24"/>
+          <w:szCs w:val="24"/>
+        </w:rPr>
+        <w:t xml:space="preserve">u gornjem levom uglu </w:t>
       </w:r>
       <w:r>
         <w:rPr>
@@ -3084,6 +3084,7 @@
           <w:bCs w:val="0"/>
           <w:sz w:val="24"/>
           <w:szCs w:val="24"/>
+          <w:lang w:val="sr-Latn-RS"/>
         </w:rPr>
       </w:pPr>
       <w:r>
@@ -3129,7 +3130,26 @@
           <w:sz w:val="24"/>
           <w:szCs w:val="24"/>
         </w:rPr>
-        <w:t xml:space="preserve"> se evidentira u bazi.</w:t>
+        <w:t xml:space="preserve"> se evidentira u bazi</w:t>
+      </w:r>
+      <w:r>
+        <w:rPr>
+          <w:b w:val="0"/>
+          <w:bCs w:val="0"/>
+          <w:sz w:val="24"/>
+          <w:szCs w:val="24"/>
+        </w:rPr>
+        <w:t xml:space="preserve"> i korisnik odmah mo</w:t>
+      </w:r>
+      <w:r>
+        <w:rPr>
+          <w:b w:val="0"/>
+          <w:bCs w:val="0"/>
+          <w:sz w:val="24"/>
+          <w:szCs w:val="24"/>
+          <w:lang w:val="sr-Latn-RS"/>
+        </w:rPr>
+        <w:t>že da vidi promenu prosečne ocene datog koktela.</w:t>
       </w:r>
     </w:p>
     <w:p>
@@ -3171,6 +3191,7 @@
           <w:sz w:val="24"/>
           <w:szCs w:val="24"/>
         </w:rPr>
+        <w:lastRenderedPageBreak/>
         <w:tab/>
       </w:r>
       <w:r>
@@ -3276,16 +3297,7 @@
           <w:szCs w:val="24"/>
         </w:rPr>
         <w:tab/>
-        <w:t xml:space="preserve">2.2.1.3a Korisnik nije označio nijednu ocenu, a pritisnuo je dugme </w:t>
-      </w:r>
-      <w:r>
-        <w:rPr>
-          <w:b w:val="0"/>
-          <w:bCs w:val="0"/>
-          <w:sz w:val="24"/>
-          <w:szCs w:val="24"/>
-        </w:rPr>
-        <w:t>“Grade”</w:t>
+        <w:t>2.2.1.3a Korisnik nije označio nijednu ocenu, a pritisnuo je dugme “Grade”</w:t>
       </w:r>
     </w:p>
     <w:p>
@@ -3705,7 +3717,7 @@
 </file>
 
 <file path=word/endnotes.xml><?xml version="1.0" encoding="utf-8"?>
-<w:endnotes xmlns:wpc="http://schemas.microsoft.com/office/word/2010/wordprocessingCanvas" xmlns:cx="http://schemas.microsoft.com/office/drawing/2014/chartex" xmlns:cx1="http://schemas.microsoft.com/office/drawing/2015/9/8/chartex" xmlns:cx2="http://schemas.microsoft.com/office/drawing/2015/10/21/chartex" xmlns:cx3="http://schemas.microsoft.com/office/drawing/2016/5/9/chartex" xmlns:cx4="http://schemas.microsoft.com/office/drawing/2016/5/10/chartex" xmlns:cx5="http://schemas.microsoft.com/office/drawing/2016/5/11/chartex" xmlns:cx6="http://schemas.microsoft.com/office/drawing/2016/5/12/chartex" xmlns:cx7="http://schemas.microsoft.com/office/drawing/2016/5/13/chartex" xmlns:cx8="http://schemas.microsoft.com/office/drawing/2016/5/14/chartex" xmlns:mc="http://schemas.openxmlformats.org/markup-compatibility/2006" xmlns:aink="http://schemas.microsoft.com/office/drawing/2016/ink" xmlns:am3d="http://schemas.microsoft.com/office/drawing/2017/model3d" xmlns:o="urn:schemas-microsoft-com:office:office" xmlns:r="http://schemas.openxmlformats.org/officeDocument/2006/relationships" xmlns:m="http://schemas.openxmlformats.org/officeDocument/2006/math" xmlns:v="urn:schemas-microsoft-com:vml" xmlns:wp14="http://schemas.microsoft.com/office/word/2010/wordprocessingDrawing" xmlns:wp="http://schemas.openxmlformats.org/drawingml/2006/wordprocessingDrawing" xmlns:w10="urn:schemas-microsoft-com:office:word" xmlns:w="http://schemas.openxmlformats.org/wordprocessingml/2006/main" xmlns:w14="http://schemas.microsoft.com/office/word/2010/wordml" xmlns:w15="http://schemas.microsoft.com/office/word/2012/wordml" xmlns:w16cex="http://schemas.microsoft.com/office/word/2018/wordml/cex" xmlns:w16cid="http://schemas.microsoft.com/office/word/2016/wordml/cid" xmlns:w16="http://schemas.microsoft.com/office/word/2018/wordml" xmlns:w16sdtdh="http://schemas.microsoft.com/office/word/2020/wordml/sdtdatahash" xmlns:w16se="http://schemas.microsoft.com/office/word/2015/wordml/symex" xmlns:wpg="http://schemas.microsoft.com/office/word/2010/wordprocessingGroup" xmlns:wpi="http://schemas.microsoft.com/office/word/2010/wordprocessingInk" xmlns:wne="http://schemas.microsoft.com/office/word/2006/wordml" xmlns:wps="http://schemas.microsoft.com/office/word/2010/wordprocessingShape" mc:Ignorable="w14 w15 w16se w16cid w16 w16cex w16sdtdh wp14">
+<w:endnotes xmlns:wpc="http://schemas.microsoft.com/office/word/2010/wordprocessingCanvas" xmlns:cx="http://schemas.microsoft.com/office/drawing/2014/chartex" xmlns:cx1="http://schemas.microsoft.com/office/drawing/2015/9/8/chartex" xmlns:cx2="http://schemas.microsoft.com/office/drawing/2015/10/21/chartex" xmlns:cx3="http://schemas.microsoft.com/office/drawing/2016/5/9/chartex" xmlns:cx4="http://schemas.microsoft.com/office/drawing/2016/5/10/chartex" xmlns:cx5="http://schemas.microsoft.com/office/drawing/2016/5/11/chartex" xmlns:cx6="http://schemas.microsoft.com/office/drawing/2016/5/12/chartex" xmlns:cx7="http://schemas.microsoft.com/office/drawing/2016/5/13/chartex" xmlns:cx8="http://schemas.microsoft.com/office/drawing/2016/5/14/chartex" xmlns:mc="http://schemas.openxmlformats.org/markup-compatibility/2006" xmlns:aink="http://schemas.microsoft.com/office/drawing/2016/ink" xmlns:am3d="http://schemas.microsoft.com/office/drawing/2017/model3d" xmlns:o="urn:schemas-microsoft-com:office:office" xmlns:oel="http://schemas.microsoft.com/office/2019/extlst" xmlns:r="http://schemas.openxmlformats.org/officeDocument/2006/relationships" xmlns:m="http://schemas.openxmlformats.org/officeDocument/2006/math" xmlns:v="urn:schemas-microsoft-com:vml" xmlns:wp14="http://schemas.microsoft.com/office/word/2010/wordprocessingDrawing" xmlns:wp="http://schemas.openxmlformats.org/drawingml/2006/wordprocessingDrawing" xmlns:w10="urn:schemas-microsoft-com:office:word" xmlns:w="http://schemas.openxmlformats.org/wordprocessingml/2006/main" xmlns:w14="http://schemas.microsoft.com/office/word/2010/wordml" xmlns:w15="http://schemas.microsoft.com/office/word/2012/wordml" xmlns:w16cex="http://schemas.microsoft.com/office/word/2018/wordml/cex" xmlns:w16cid="http://schemas.microsoft.com/office/word/2016/wordml/cid" xmlns:w16="http://schemas.microsoft.com/office/word/2018/wordml" xmlns:w16sdtdh="http://schemas.microsoft.com/office/word/2020/wordml/sdtdatahash" xmlns:w16se="http://schemas.microsoft.com/office/word/2015/wordml/symex" xmlns:wpg="http://schemas.microsoft.com/office/word/2010/wordprocessingGroup" xmlns:wpi="http://schemas.microsoft.com/office/word/2010/wordprocessingInk" xmlns:wne="http://schemas.microsoft.com/office/word/2006/wordml" xmlns:wps="http://schemas.microsoft.com/office/word/2010/wordprocessingShape" mc:Ignorable="w14 w15 w16se w16cid w16 w16cex w16sdtdh wp14">
   <w:endnote w:type="separator" w:id="-1">
     <w:p>
       <w:r>
@@ -3724,7 +3736,7 @@
 </file>
 
 <file path=word/footer1.xml><?xml version="1.0" encoding="utf-8"?>
-<w:ftr xmlns:wpc="http://schemas.microsoft.com/office/word/2010/wordprocessingCanvas" xmlns:cx="http://schemas.microsoft.com/office/drawing/2014/chartex" xmlns:cx1="http://schemas.microsoft.com/office/drawing/2015/9/8/chartex" xmlns:cx2="http://schemas.microsoft.com/office/drawing/2015/10/21/chartex" xmlns:cx3="http://schemas.microsoft.com/office/drawing/2016/5/9/chartex" xmlns:cx4="http://schemas.microsoft.com/office/drawing/2016/5/10/chartex" xmlns:cx5="http://schemas.microsoft.com/office/drawing/2016/5/11/chartex" xmlns:cx6="http://schemas.microsoft.com/office/drawing/2016/5/12/chartex" xmlns:cx7="http://schemas.microsoft.com/office/drawing/2016/5/13/chartex" xmlns:cx8="http://schemas.microsoft.com/office/drawing/2016/5/14/chartex" xmlns:mc="http://schemas.openxmlformats.org/markup-compatibility/2006" xmlns:aink="http://schemas.microsoft.com/office/drawing/2016/ink" xmlns:am3d="http://schemas.microsoft.com/office/drawing/2017/model3d" xmlns:o="urn:schemas-microsoft-com:office:office" xmlns:r="http://schemas.openxmlformats.org/officeDocument/2006/relationships" xmlns:m="http://schemas.openxmlformats.org/officeDocument/2006/math" xmlns:v="urn:schemas-microsoft-com:vml" xmlns:wp14="http://schemas.microsoft.com/office/word/2010/wordprocessingDrawing" xmlns:wp="http://schemas.openxmlformats.org/drawingml/2006/wordprocessingDrawing" xmlns:w10="urn:schemas-microsoft-com:office:word" xmlns:w="http://schemas.openxmlformats.org/wordprocessingml/2006/main" xmlns:w14="http://schemas.microsoft.com/office/word/2010/wordml" xmlns:w15="http://schemas.microsoft.com/office/word/2012/wordml" xmlns:w16cex="http://schemas.microsoft.com/office/word/2018/wordml/cex" xmlns:w16cid="http://schemas.microsoft.com/office/word/2016/wordml/cid" xmlns:w16="http://schemas.microsoft.com/office/word/2018/wordml" xmlns:w16sdtdh="http://schemas.microsoft.com/office/word/2020/wordml/sdtdatahash" xmlns:w16se="http://schemas.microsoft.com/office/word/2015/wordml/symex" xmlns:wpg="http://schemas.microsoft.com/office/word/2010/wordprocessingGroup" xmlns:wpi="http://schemas.microsoft.com/office/word/2010/wordprocessingInk" xmlns:wne="http://schemas.microsoft.com/office/word/2006/wordml" xmlns:wps="http://schemas.microsoft.com/office/word/2010/wordprocessingShape" mc:Ignorable="w14 w15 w16se w16cid w16 w16cex w16sdtdh wp14">
+<w:ftr xmlns:wpc="http://schemas.microsoft.com/office/word/2010/wordprocessingCanvas" xmlns:cx="http://schemas.microsoft.com/office/drawing/2014/chartex" xmlns:cx1="http://schemas.microsoft.com/office/drawing/2015/9/8/chartex" xmlns:cx2="http://schemas.microsoft.com/office/drawing/2015/10/21/chartex" xmlns:cx3="http://schemas.microsoft.com/office/drawing/2016/5/9/chartex" xmlns:cx4="http://schemas.microsoft.com/office/drawing/2016/5/10/chartex" xmlns:cx5="http://schemas.microsoft.com/office/drawing/2016/5/11/chartex" xmlns:cx6="http://schemas.microsoft.com/office/drawing/2016/5/12/chartex" xmlns:cx7="http://schemas.microsoft.com/office/drawing/2016/5/13/chartex" xmlns:cx8="http://schemas.microsoft.com/office/drawing/2016/5/14/chartex" xmlns:mc="http://schemas.openxmlformats.org/markup-compatibility/2006" xmlns:aink="http://schemas.microsoft.com/office/drawing/2016/ink" xmlns:am3d="http://schemas.microsoft.com/office/drawing/2017/model3d" xmlns:o="urn:schemas-microsoft-com:office:office" xmlns:oel="http://schemas.microsoft.com/office/2019/extlst" xmlns:r="http://schemas.openxmlformats.org/officeDocument/2006/relationships" xmlns:m="http://schemas.openxmlformats.org/officeDocument/2006/math" xmlns:v="urn:schemas-microsoft-com:vml" xmlns:wp14="http://schemas.microsoft.com/office/word/2010/wordprocessingDrawing" xmlns:wp="http://schemas.openxmlformats.org/drawingml/2006/wordprocessingDrawing" xmlns:w10="urn:schemas-microsoft-com:office:word" xmlns:w="http://schemas.openxmlformats.org/wordprocessingml/2006/main" xmlns:w14="http://schemas.microsoft.com/office/word/2010/wordml" xmlns:w15="http://schemas.microsoft.com/office/word/2012/wordml" xmlns:w16cex="http://schemas.microsoft.com/office/word/2018/wordml/cex" xmlns:w16cid="http://schemas.microsoft.com/office/word/2016/wordml/cid" xmlns:w16="http://schemas.microsoft.com/office/word/2018/wordml" xmlns:w16sdtdh="http://schemas.microsoft.com/office/word/2020/wordml/sdtdatahash" xmlns:w16se="http://schemas.microsoft.com/office/word/2015/wordml/symex" xmlns:wpg="http://schemas.microsoft.com/office/word/2010/wordprocessingGroup" xmlns:wpi="http://schemas.microsoft.com/office/word/2010/wordprocessingInk" xmlns:wne="http://schemas.microsoft.com/office/word/2006/wordml" xmlns:wps="http://schemas.microsoft.com/office/word/2010/wordprocessingShape" mc:Ignorable="w14 w15 w16se w16cid w16 w16cex w16sdtdh wp14">
   <w:sdt>
     <w:sdtPr>
       <w:id w:val="-1506288352"/>
@@ -3777,7 +3789,7 @@
 </file>
 
 <file path=word/footnotes.xml><?xml version="1.0" encoding="utf-8"?>
-<w:footnotes xmlns:wpc="http://schemas.microsoft.com/office/word/2010/wordprocessingCanvas" xmlns:cx="http://schemas.microsoft.com/office/drawing/2014/chartex" xmlns:cx1="http://schemas.microsoft.com/office/drawing/2015/9/8/chartex" xmlns:cx2="http://schemas.microsoft.com/office/drawing/2015/10/21/chartex" xmlns:cx3="http://schemas.microsoft.com/office/drawing/2016/5/9/chartex" xmlns:cx4="http://schemas.microsoft.com/office/drawing/2016/5/10/chartex" xmlns:cx5="http://schemas.microsoft.com/office/drawing/2016/5/11/chartex" xmlns:cx6="http://schemas.microsoft.com/office/drawing/2016/5/12/chartex" xmlns:cx7="http://schemas.microsoft.com/office/drawing/2016/5/13/chartex" xmlns:cx8="http://schemas.microsoft.com/office/drawing/2016/5/14/chartex" xmlns:mc="http://schemas.openxmlformats.org/markup-compatibility/2006" xmlns:aink="http://schemas.microsoft.com/office/drawing/2016/ink" xmlns:am3d="http://schemas.microsoft.com/office/drawing/2017/model3d" xmlns:o="urn:schemas-microsoft-com:office:office" xmlns:r="http://schemas.openxmlformats.org/officeDocument/2006/relationships" xmlns:m="http://schemas.openxmlformats.org/officeDocument/2006/math" xmlns:v="urn:schemas-microsoft-com:vml" xmlns:wp14="http://schemas.microsoft.com/office/word/2010/wordprocessingDrawing" xmlns:wp="http://schemas.openxmlformats.org/drawingml/2006/wordprocessingDrawing" xmlns:w10="urn:schemas-microsoft-com:office:word" xmlns:w="http://schemas.openxmlformats.org/wordprocessingml/2006/main" xmlns:w14="http://schemas.microsoft.com/office/word/2010/wordml" xmlns:w15="http://schemas.microsoft.com/office/word/2012/wordml" xmlns:w16cex="http://schemas.microsoft.com/office/word/2018/wordml/cex" xmlns:w16cid="http://schemas.microsoft.com/office/word/2016/wordml/cid" xmlns:w16="http://schemas.microsoft.com/office/word/2018/wordml" xmlns:w16sdtdh="http://schemas.microsoft.com/office/word/2020/wordml/sdtdatahash" xmlns:w16se="http://schemas.microsoft.com/office/word/2015/wordml/symex" xmlns:wpg="http://schemas.microsoft.com/office/word/2010/wordprocessingGroup" xmlns:wpi="http://schemas.microsoft.com/office/word/2010/wordprocessingInk" xmlns:wne="http://schemas.microsoft.com/office/word/2006/wordml" xmlns:wps="http://schemas.microsoft.com/office/word/2010/wordprocessingShape" mc:Ignorable="w14 w15 w16se w16cid w16 w16cex w16sdtdh wp14">
+<w:footnotes xmlns:wpc="http://schemas.microsoft.com/office/word/2010/wordprocessingCanvas" xmlns:cx="http://schemas.microsoft.com/office/drawing/2014/chartex" xmlns:cx1="http://schemas.microsoft.com/office/drawing/2015/9/8/chartex" xmlns:cx2="http://schemas.microsoft.com/office/drawing/2015/10/21/chartex" xmlns:cx3="http://schemas.microsoft.com/office/drawing/2016/5/9/chartex" xmlns:cx4="http://schemas.microsoft.com/office/drawing/2016/5/10/chartex" xmlns:cx5="http://schemas.microsoft.com/office/drawing/2016/5/11/chartex" xmlns:cx6="http://schemas.microsoft.com/office/drawing/2016/5/12/chartex" xmlns:cx7="http://schemas.microsoft.com/office/drawing/2016/5/13/chartex" xmlns:cx8="http://schemas.microsoft.com/office/drawing/2016/5/14/chartex" xmlns:mc="http://schemas.openxmlformats.org/markup-compatibility/2006" xmlns:aink="http://schemas.microsoft.com/office/drawing/2016/ink" xmlns:am3d="http://schemas.microsoft.com/office/drawing/2017/model3d" xmlns:o="urn:schemas-microsoft-com:office:office" xmlns:oel="http://schemas.microsoft.com/office/2019/extlst" xmlns:r="http://schemas.openxmlformats.org/officeDocument/2006/relationships" xmlns:m="http://schemas.openxmlformats.org/officeDocument/2006/math" xmlns:v="urn:schemas-microsoft-com:vml" xmlns:wp14="http://schemas.microsoft.com/office/word/2010/wordprocessingDrawing" xmlns:wp="http://schemas.openxmlformats.org/drawingml/2006/wordprocessingDrawing" xmlns:w10="urn:schemas-microsoft-com:office:word" xmlns:w="http://schemas.openxmlformats.org/wordprocessingml/2006/main" xmlns:w14="http://schemas.microsoft.com/office/word/2010/wordml" xmlns:w15="http://schemas.microsoft.com/office/word/2012/wordml" xmlns:w16cex="http://schemas.microsoft.com/office/word/2018/wordml/cex" xmlns:w16cid="http://schemas.microsoft.com/office/word/2016/wordml/cid" xmlns:w16="http://schemas.microsoft.com/office/word/2018/wordml" xmlns:w16sdtdh="http://schemas.microsoft.com/office/word/2020/wordml/sdtdatahash" xmlns:w16se="http://schemas.microsoft.com/office/word/2015/wordml/symex" xmlns:wpg="http://schemas.microsoft.com/office/word/2010/wordprocessingGroup" xmlns:wpi="http://schemas.microsoft.com/office/word/2010/wordprocessingInk" xmlns:wne="http://schemas.microsoft.com/office/word/2006/wordml" xmlns:wps="http://schemas.microsoft.com/office/word/2010/wordprocessingShape" mc:Ignorable="w14 w15 w16se w16cid w16 w16cex w16sdtdh wp14">
   <w:footnote w:type="separator" w:id="-1">
     <w:p>
       <w:r>
@@ -3796,7 +3808,7 @@
 </file>
 
 <file path=word/numbering.xml><?xml version="1.0" encoding="utf-8"?>
-<w:numbering xmlns:wpc="http://schemas.microsoft.com/office/word/2010/wordprocessingCanvas" xmlns:cx="http://schemas.microsoft.com/office/drawing/2014/chartex" xmlns:cx1="http://schemas.microsoft.com/office/drawing/2015/9/8/chartex" xmlns:cx2="http://schemas.microsoft.com/office/drawing/2015/10/21/chartex" xmlns:cx3="http://schemas.microsoft.com/office/drawing/2016/5/9/chartex" xmlns:cx4="http://schemas.microsoft.com/office/drawing/2016/5/10/chartex" xmlns:cx5="http://schemas.microsoft.com/office/drawing/2016/5/11/chartex" xmlns:cx6="http://schemas.microsoft.com/office/drawing/2016/5/12/chartex" xmlns:cx7="http://schemas.microsoft.com/office/drawing/2016/5/13/chartex" xmlns:cx8="http://schemas.microsoft.com/office/drawing/2016/5/14/chartex" xmlns:mc="http://schemas.openxmlformats.org/markup-compatibility/2006" xmlns:aink="http://schemas.microsoft.com/office/drawing/2016/ink" xmlns:am3d="http://schemas.microsoft.com/office/drawing/2017/model3d" xmlns:o="urn:schemas-microsoft-com:office:office" xmlns:r="http://schemas.openxmlformats.org/officeDocument/2006/relationships" xmlns:m="http://schemas.openxmlformats.org/officeDocument/2006/math" xmlns:v="urn:schemas-microsoft-com:vml" xmlns:wp14="http://schemas.microsoft.com/office/word/2010/wordprocessingDrawing" xmlns:wp="http://schemas.openxmlformats.org/drawingml/2006/wordprocessingDrawing" xmlns:w10="urn:schemas-microsoft-com:office:word" xmlns:w="http://schemas.openxmlformats.org/wordprocessingml/2006/main" xmlns:w14="http://schemas.microsoft.com/office/word/2010/wordml" xmlns:w15="http://schemas.microsoft.com/office/word/2012/wordml" xmlns:w16cex="http://schemas.microsoft.com/office/word/2018/wordml/cex" xmlns:w16cid="http://schemas.microsoft.com/office/word/2016/wordml/cid" xmlns:w16="http://schemas.microsoft.com/office/word/2018/wordml" xmlns:w16sdtdh="http://schemas.microsoft.com/office/word/2020/wordml/sdtdatahash" xmlns:w16se="http://schemas.microsoft.com/office/word/2015/wordml/symex" xmlns:wpg="http://schemas.microsoft.com/office/word/2010/wordprocessingGroup" xmlns:wpi="http://schemas.microsoft.com/office/word/2010/wordprocessingInk" xmlns:wne="http://schemas.microsoft.com/office/word/2006/wordml" xmlns:wps="http://schemas.microsoft.com/office/word/2010/wordprocessingShape" mc:Ignorable="w14 w15 w16se w16cid w16 w16cex w16sdtdh wp14">
+<w:numbering xmlns:wpc="http://schemas.microsoft.com/office/word/2010/wordprocessingCanvas" xmlns:cx="http://schemas.microsoft.com/office/drawing/2014/chartex" xmlns:cx1="http://schemas.microsoft.com/office/drawing/2015/9/8/chartex" xmlns:cx2="http://schemas.microsoft.com/office/drawing/2015/10/21/chartex" xmlns:cx3="http://schemas.microsoft.com/office/drawing/2016/5/9/chartex" xmlns:cx4="http://schemas.microsoft.com/office/drawing/2016/5/10/chartex" xmlns:cx5="http://schemas.microsoft.com/office/drawing/2016/5/11/chartex" xmlns:cx6="http://schemas.microsoft.com/office/drawing/2016/5/12/chartex" xmlns:cx7="http://schemas.microsoft.com/office/drawing/2016/5/13/chartex" xmlns:cx8="http://schemas.microsoft.com/office/drawing/2016/5/14/chartex" xmlns:mc="http://schemas.openxmlformats.org/markup-compatibility/2006" xmlns:aink="http://schemas.microsoft.com/office/drawing/2016/ink" xmlns:am3d="http://schemas.microsoft.com/office/drawing/2017/model3d" xmlns:o="urn:schemas-microsoft-com:office:office" xmlns:oel="http://schemas.microsoft.com/office/2019/extlst" xmlns:r="http://schemas.openxmlformats.org/officeDocument/2006/relationships" xmlns:m="http://schemas.openxmlformats.org/officeDocument/2006/math" xmlns:v="urn:schemas-microsoft-com:vml" xmlns:wp14="http://schemas.microsoft.com/office/word/2010/wordprocessingDrawing" xmlns:wp="http://schemas.openxmlformats.org/drawingml/2006/wordprocessingDrawing" xmlns:w10="urn:schemas-microsoft-com:office:word" xmlns:w="http://schemas.openxmlformats.org/wordprocessingml/2006/main" xmlns:w14="http://schemas.microsoft.com/office/word/2010/wordml" xmlns:w15="http://schemas.microsoft.com/office/word/2012/wordml" xmlns:w16cex="http://schemas.microsoft.com/office/word/2018/wordml/cex" xmlns:w16cid="http://schemas.microsoft.com/office/word/2016/wordml/cid" xmlns:w16="http://schemas.microsoft.com/office/word/2018/wordml" xmlns:w16sdtdh="http://schemas.microsoft.com/office/word/2020/wordml/sdtdatahash" xmlns:w16se="http://schemas.microsoft.com/office/word/2015/wordml/symex" xmlns:wpg="http://schemas.microsoft.com/office/word/2010/wordprocessingGroup" xmlns:wpi="http://schemas.microsoft.com/office/word/2010/wordprocessingInk" xmlns:wne="http://schemas.microsoft.com/office/word/2006/wordml" xmlns:wps="http://schemas.microsoft.com/office/word/2010/wordprocessingShape" mc:Ignorable="w14 w15 w16se w16cid w16 w16cex w16sdtdh wp14">
   <w:abstractNum w:abstractNumId="0" w15:restartNumberingAfterBreak="0">
     <w:nsid w:val="412B56B5"/>
     <w:multiLevelType w:val="hybridMultilevel"/>

</xml_diff>